<commit_message>
updated project write-up, updating data headers
</commit_message>
<xml_diff>
--- a/Covid_ETL_Notes.docx
+++ b/Covid_ETL_Notes.docx
@@ -515,6 +515,13 @@
                 <w:szCs w:val="20"/>
               </w:rPr>
             </w:pPr>
+            <w:r>
+              <w:rPr>
+                <w:sz w:val="20"/>
+                <w:szCs w:val="20"/>
+              </w:rPr>
+              <w:t>Date</w:t>
+            </w:r>
           </w:p>
         </w:tc>
         <w:tc>
@@ -610,6 +617,13 @@
                 <w:szCs w:val="20"/>
               </w:rPr>
             </w:pPr>
+            <w:r>
+              <w:rPr>
+                <w:sz w:val="20"/>
+                <w:szCs w:val="20"/>
+              </w:rPr>
+              <w:t>State</w:t>
+            </w:r>
           </w:p>
         </w:tc>
         <w:tc>
@@ -710,7 +724,7 @@
                 <w:sz w:val="20"/>
                 <w:szCs w:val="20"/>
               </w:rPr>
-              <w:t>deaths</w:t>
+              <w:t>Deaths</w:t>
             </w:r>
           </w:p>
         </w:tc>
@@ -759,14 +773,7 @@
                 <w:sz w:val="20"/>
                 <w:szCs w:val="20"/>
               </w:rPr>
-              <w:t>N</w:t>
-            </w:r>
-            <w:r>
-              <w:rPr>
-                <w:sz w:val="20"/>
-                <w:szCs w:val="20"/>
-              </w:rPr>
-              <w:t>ull</w:t>
+              <w:t>Null</w:t>
             </w:r>
             <w:r>
               <w:rPr>
@@ -918,14 +925,7 @@
                 <w:sz w:val="20"/>
                 <w:szCs w:val="20"/>
               </w:rPr>
-              <w:t>N</w:t>
-            </w:r>
-            <w:r>
-              <w:rPr>
-                <w:sz w:val="20"/>
-                <w:szCs w:val="20"/>
-              </w:rPr>
-              <w:t>ull</w:t>
+              <w:t>Null</w:t>
             </w:r>
             <w:r>
               <w:rPr>
@@ -1021,7 +1021,7 @@
                 <w:sz w:val="20"/>
                 <w:szCs w:val="20"/>
               </w:rPr>
-              <w:t>Icu_hospitalized</w:t>
+              <w:t>ICU Hospitalizations</w:t>
             </w:r>
           </w:p>
         </w:tc>
@@ -1041,14 +1041,7 @@
                 <w:sz w:val="20"/>
                 <w:szCs w:val="20"/>
               </w:rPr>
-              <w:t>Individuals who are currently hospitalized in the Intensive Care Unit with COVID-19. Definitions vary by state / territory, and it is not always clear whether pediatric patients are included in this metric. Where possible, we report patients in the ICU with confirmed or suspected COVID-19 cases.</w:t>
-            </w:r>
-            <w:r>
-              <w:rPr>
-                <w:sz w:val="20"/>
-                <w:szCs w:val="20"/>
-              </w:rPr>
-              <w:t xml:space="preserve"> </w:t>
+              <w:t xml:space="preserve">Individuals who are currently hospitalized in the Intensive Care Unit with COVID-19. Definitions vary by state / territory, and it is not always clear whether pediatric patients are included in this metric. Where possible, we report patients in the ICU with confirmed or suspected COVID-19 cases. </w:t>
             </w:r>
           </w:p>
           <w:p>
@@ -1133,14 +1126,7 @@
                 <w:sz w:val="20"/>
                 <w:szCs w:val="20"/>
               </w:rPr>
-              <w:t>P</w:t>
-            </w:r>
-            <w:r>
-              <w:rPr>
-                <w:sz w:val="20"/>
-                <w:szCs w:val="20"/>
-              </w:rPr>
-              <w:t>ositiveCasesViral</w:t>
+              <w:t>PositiveCasesViral</w:t>
             </w:r>
           </w:p>
         </w:tc>
@@ -1175,6 +1161,13 @@
                 <w:szCs w:val="20"/>
               </w:rPr>
             </w:pPr>
+            <w:r>
+              <w:rPr>
+                <w:sz w:val="20"/>
+                <w:szCs w:val="20"/>
+              </w:rPr>
+              <w:t>Positive Viral Cases</w:t>
+            </w:r>
           </w:p>
         </w:tc>
         <w:tc>
@@ -1330,14 +1323,7 @@
                 <w:sz w:val="20"/>
                 <w:szCs w:val="20"/>
               </w:rPr>
-              <w:t>i</w:t>
-            </w:r>
-            <w:r>
-              <w:rPr>
-                <w:sz w:val="20"/>
-                <w:szCs w:val="20"/>
-              </w:rPr>
-              <w:t>nteger</w:t>
+              <w:t>integer</w:t>
             </w:r>
           </w:p>
         </w:tc>
@@ -1357,7 +1343,7 @@
                 <w:sz w:val="20"/>
                 <w:szCs w:val="20"/>
               </w:rPr>
-              <w:t>Positive_increase</w:t>
+              <w:t>Positive Increase</w:t>
             </w:r>
           </w:p>
         </w:tc>
@@ -1505,14 +1491,7 @@
                 <w:sz w:val="20"/>
                 <w:szCs w:val="20"/>
               </w:rPr>
-              <w:t>i</w:t>
-            </w:r>
-            <w:r>
-              <w:rPr>
-                <w:sz w:val="20"/>
-                <w:szCs w:val="20"/>
-              </w:rPr>
-              <w:t>nteger</w:t>
+              <w:t>integer</w:t>
             </w:r>
           </w:p>
         </w:tc>
@@ -1532,7 +1511,7 @@
                 <w:sz w:val="20"/>
                 <w:szCs w:val="20"/>
               </w:rPr>
-              <w:t>test_results_total</w:t>
+              <w:t>Total Test Results</w:t>
             </w:r>
           </w:p>
         </w:tc>
@@ -1700,8 +1679,16 @@
                 <w:sz w:val="20"/>
                 <w:szCs w:val="20"/>
               </w:rPr>
-              <w:t>test_increase</w:t>
-            </w:r>
+              <w:t>Test Increase</w:t>
+            </w:r>
+          </w:p>
+          <w:p>
+            <w:pPr>
+              <w:rPr>
+                <w:sz w:val="20"/>
+                <w:szCs w:val="20"/>
+              </w:rPr>
+            </w:pPr>
           </w:p>
         </w:tc>
         <w:tc>

</xml_diff>